<commit_message>
amélioration personnel et parking
</commit_message>
<xml_diff>
--- a/image/fiche_sp_slam Etienne Mallarmé Schwob(1).docx
+++ b/image/fiche_sp_slam Etienne Mallarmé Schwob(1).docx
@@ -1573,14 +1573,69 @@
               <w:rPr>
                 <w:rFonts w:ascii="Arial" w:hAnsi="Arial" w:cs="Arial"/>
               </w:rPr>
-              <w:t xml:space="preserve">Code source (Github) : </w:t>
-            </w:r>
+              <w:t>Code source (Github) :</w:t>
+            </w:r>
+            <w:r>
+              <w:rPr>
+                <w:rFonts w:ascii="Arial" w:hAnsi="Arial" w:cs="Arial"/>
+              </w:rPr>
+              <w:t xml:space="preserve"> </w:t>
+            </w:r>
+          </w:p>
+          <w:p>
+            <w:pPr>
+              <w:widowControl w:val="0"/>
+              <w:snapToGrid w:val="0"/>
+              <w:jc w:val="both"/>
+              <w:rPr>
+                <w:rFonts w:ascii="Arial" w:hAnsi="Arial" w:cs="Arial"/>
+              </w:rPr>
+            </w:pPr>
+            <w:r>
+              <w:t>https://github.com/PPE-BTS-SIO-2023-EMALARME-GLOPEZ/Personnel_PPE/wiki</w:t>
+            </w:r>
+          </w:p>
+          <w:p>
+            <w:pPr>
+              <w:widowControl w:val="0"/>
+              <w:snapToGrid w:val="0"/>
+              <w:jc w:val="both"/>
+              <w:rPr>
+                <w:rFonts w:ascii="Arial" w:hAnsi="Arial" w:cs="Arial"/>
+              </w:rPr>
+            </w:pPr>
+            <w:r>
+              <w:rPr>
+                <w:rFonts w:ascii="Arial" w:eastAsia="MS Mincho" w:hAnsi="Arial" w:cs="Arial" w:hint="eastAsia"/>
+                <w:bCs/>
+              </w:rPr>
+              <w:t>➢</w:t>
+            </w:r>
+            <w:r>
+              <w:rPr>
+                <w:rFonts w:ascii="Arial" w:hAnsi="Arial" w:cs="Arial"/>
+              </w:rPr>
+              <w:t>Documentation(GitHub) :</w:t>
+            </w:r>
+            <w:r>
+              <w:rPr>
+                <w:rFonts w:ascii="Arial" w:hAnsi="Arial" w:cs="Arial"/>
+              </w:rPr>
+              <w:t xml:space="preserve"> </w:t>
+            </w:r>
+          </w:p>
+          <w:p>
+            <w:pPr>
+              <w:widowControl w:val="0"/>
+              <w:snapToGrid w:val="0"/>
+              <w:jc w:val="both"/>
+            </w:pPr>
             <w:hyperlink r:id="rId7" w:history="1">
               <w:r>
                 <w:rPr>
                   <w:rStyle w:val="Lienhypertexte"/>
                 </w:rPr>
-                <w:t>Code source Github</w:t>
+                <w:t>https://etihaine.github.io/portfolio/Personnel.html</w:t>
               </w:r>
             </w:hyperlink>
           </w:p>
@@ -1591,6 +1646,7 @@
               <w:jc w:val="both"/>
               <w:rPr>
                 <w:rFonts w:ascii="Arial" w:hAnsi="Arial" w:cs="Arial"/>
+                <w:bCs/>
               </w:rPr>
             </w:pPr>
             <w:r>
@@ -1603,57 +1659,13 @@
             <w:r>
               <w:rPr>
                 <w:rFonts w:ascii="Arial" w:hAnsi="Arial" w:cs="Arial"/>
-              </w:rPr>
-              <w:t>Documentation(GitHub) :</w:t>
-            </w:r>
-            <w:r>
-              <w:rPr>
-                <w:rFonts w:ascii="Arial" w:hAnsi="Arial" w:cs="Arial"/>
-              </w:rPr>
-              <w:t xml:space="preserve"> </w:t>
-            </w:r>
-            <w:hyperlink r:id="rId8" w:history="1">
-              <w:r>
-                <w:rPr>
-                  <w:rStyle w:val="Lienhypertexte"/>
-                </w:rPr>
-                <w:t>Documentation Github</w:t>
-              </w:r>
-            </w:hyperlink>
-          </w:p>
-          <w:p>
-            <w:pPr>
-              <w:widowControl w:val="0"/>
-              <w:snapToGrid w:val="0"/>
-              <w:jc w:val="both"/>
-              <w:rPr>
-                <w:rFonts w:ascii="Arial" w:hAnsi="Arial" w:cs="Arial"/>
-                <w:bCs/>
-              </w:rPr>
-            </w:pPr>
-            <w:r>
-              <w:rPr>
-                <w:rFonts w:ascii="Arial" w:eastAsia="MS Mincho" w:hAnsi="Arial" w:cs="Arial" w:hint="eastAsia"/>
-                <w:bCs/>
-              </w:rPr>
-              <w:t>➢</w:t>
-            </w:r>
-            <w:r>
-              <w:rPr>
-                <w:rFonts w:ascii="Arial" w:hAnsi="Arial" w:cs="Arial"/>
                 <w:bCs/>
               </w:rPr>
               <w:t xml:space="preserve">Site Portfolio : </w:t>
             </w:r>
-            <w:hyperlink r:id="rId9" w:tgtFrame="_blank" w:tooltip="https://etihaine.github.io/portfolio" w:history="1">
-              <w:r>
-                <w:rPr>
-                  <w:rStyle w:val="Lienhypertexte"/>
-                  <w:rFonts w:ascii="Arial" w:hAnsi="Arial" w:cs="Arial"/>
-                </w:rPr>
-                <w:t>Portfolio</w:t>
-              </w:r>
-            </w:hyperlink>
+            <w:r>
+              <w:t>https://etihaine.github.io/portfolio</w:t>
+            </w:r>
           </w:p>
         </w:tc>
       </w:tr>
@@ -1860,7 +1872,7 @@
                                 </pic:cNvPicPr>
                               </pic:nvPicPr>
                               <pic:blipFill>
-                                <a:blip r:embed="rId10"/>
+                                <a:blip r:embed="rId8"/>
                                 <a:srcRect/>
                                 <a:stretch>
                                   <a:fillRect/>
@@ -2151,7 +2163,7 @@
       </w:pPr>
     </w:p>
     <w:sectPr>
-      <w:footerReference w:type="default" r:id="rId11"/>
+      <w:footerReference w:type="default" r:id="rId9"/>
       <w:pgSz w:w="11906" w:h="16838"/>
       <w:pgMar w:top="851" w:right="1134" w:bottom="851" w:left="1134" w:header="0" w:footer="709" w:gutter="0"/>
       <w:cols w:space="720"/>
@@ -3371,7 +3383,7 @@
   <a:extraClrSchemeLst/>
   <a:extLst>
     <a:ext uri="{05A4C25C-085E-4340-85A3-A5531E510DB2}">
-      <thm15:themeFamily xmlns:thm15="http://schemas.microsoft.com/office/thememl/2012/main" xmlns="" name="Office Theme" id="{62F939B6-93AF-4DB8-9C6B-D6C7DFDC589F}" vid="{4A3C46E8-61CC-4603-A589-7422A47A8E4A}"/>
+      <thm15:themeFamily xmlns="" xmlns:thm15="http://schemas.microsoft.com/office/thememl/2012/main" name="Office Theme" id="{62F939B6-93AF-4DB8-9C6B-D6C7DFDC589F}" vid="{4A3C46E8-61CC-4603-A589-7422A47A8E4A}"/>
     </a:ext>
   </a:extLst>
 </a:theme>

</xml_diff>

<commit_message>
changement tableau de synthèse
</commit_message>
<xml_diff>
--- a/image/fiche_sp_slam Etienne Mallarmé Schwob(1).docx
+++ b/image/fiche_sp_slam Etienne Mallarmé Schwob(1).docx
@@ -1630,14 +1630,9 @@
               <w:snapToGrid w:val="0"/>
               <w:jc w:val="both"/>
             </w:pPr>
-            <w:hyperlink r:id="rId7" w:history="1">
-              <w:r>
-                <w:rPr>
-                  <w:rStyle w:val="Lienhypertexte"/>
-                </w:rPr>
-                <w:t>https://etihaine.github.io/portfolio/Personnel.html</w:t>
-              </w:r>
-            </w:hyperlink>
+            <w:r>
+              <w:t>https://etihaine.github.io/portfolio/Personnel.html</w:t>
+            </w:r>
           </w:p>
           <w:p>
             <w:pPr>
@@ -1872,7 +1867,7 @@
                                 </pic:cNvPicPr>
                               </pic:nvPicPr>
                               <pic:blipFill>
-                                <a:blip r:embed="rId8"/>
+                                <a:blip r:embed="rId7"/>
                                 <a:srcRect/>
                                 <a:stretch>
                                   <a:fillRect/>
@@ -2163,7 +2158,7 @@
       </w:pPr>
     </w:p>
     <w:sectPr>
-      <w:footerReference w:type="default" r:id="rId9"/>
+      <w:footerReference w:type="default" r:id="rId8"/>
       <w:pgSz w:w="11906" w:h="16838"/>
       <w:pgMar w:top="851" w:right="1134" w:bottom="851" w:left="1134" w:header="0" w:footer="709" w:gutter="0"/>
       <w:cols w:space="720"/>
@@ -3383,7 +3378,7 @@
   <a:extraClrSchemeLst/>
   <a:extLst>
     <a:ext uri="{05A4C25C-085E-4340-85A3-A5531E510DB2}">
-      <thm15:themeFamily xmlns="" xmlns:thm15="http://schemas.microsoft.com/office/thememl/2012/main" name="Office Theme" id="{62F939B6-93AF-4DB8-9C6B-D6C7DFDC589F}" vid="{4A3C46E8-61CC-4603-A589-7422A47A8E4A}"/>
+      <thm15:themeFamily xmlns:thm15="http://schemas.microsoft.com/office/thememl/2012/main" xmlns="" name="Office Theme" id="{62F939B6-93AF-4DB8-9C6B-D6C7DFDC589F}" vid="{4A3C46E8-61CC-4603-A589-7422A47A8E4A}"/>
     </a:ext>
   </a:extLst>
 </a:theme>

</xml_diff>